<commit_message>
new word exercise for class 10
</commit_message>
<xml_diff>
--- a/docs/9ev/res/word/word0102/word012/viharjelzo.docx
+++ b/docs/9ev/res/word/word0102/word012/viharjelzo.docx
@@ -39,27 +39,7 @@
           <w:sz w:val="24"/>
           <w:szCs w:val="24"/>
         </w:rPr>
-        <w:t>A többször módosított 46/2001. (XII. 27) BM rendelet alapján a Balatonon, a Velencei-tavon, a Tisza-tavon és a Fertő tavon minden év április elsejétől október harmincegyedikéig vihar-</w:t>
-      </w:r>
-      <w:proofErr w:type="spellStart"/>
-      <w:r>
-        <w:rPr>
-          <w:rFonts w:ascii="Times New Roman" w:hAnsi="Times New Roman" w:cs="Times New Roman"/>
-          <w:i/>
-          <w:sz w:val="24"/>
-          <w:szCs w:val="24"/>
-        </w:rPr>
-        <w:t>előrejelző</w:t>
-      </w:r>
-      <w:proofErr w:type="spellEnd"/>
-      <w:r>
-        <w:rPr>
-          <w:rFonts w:ascii="Times New Roman" w:hAnsi="Times New Roman" w:cs="Times New Roman"/>
-          <w:i/>
-          <w:sz w:val="24"/>
-          <w:szCs w:val="24"/>
-        </w:rPr>
-        <w:t xml:space="preserve"> és viharjelző szolgálat működik.</w:t>
+        <w:t>A többször módosított 46/2001. (XII. 27) BM rendelet alapján a Balatonon, a Velencei-tavon, a Tisza-tavon és a Fertő tavon minden év április elsejétől október harmincegyedikéig vihar-előrejelző és viharjelző szolgálat működik.</w:t>
       </w:r>
     </w:p>
     <w:p>
@@ -140,25 +120,7 @@
           <w:sz w:val="24"/>
           <w:szCs w:val="24"/>
         </w:rPr>
-        <w:t xml:space="preserve"> Ebben az esetben úszni, csónakkal és más vízi sporteszközzel csak a parttól számított 500 méteren belül szabad tartózkodni. A szélirány figyelemmel kísérése nagyon fontos. Például, ha valaki az északi parton fürdik, amikor elrendelik az elsőfokú viharjelzést, és déli szél van, nem kell annyira aggódni, nagyok lesznek a hullámok (bár ezekkel is érdemes vigyázni), de mindenképpen hamar partot érünk, ha azonban északi szél van, és az északi parton vagyunk, akkor nagy a veszélye annak, hogy elsodródunk. Ilyenkor kerülni kell a gumimatracos, gumicsónakos stb. eszközökkel való fürdőzést, és ha már elvitte a szél a fürdőeszközt, akkor se </w:t>
-      </w:r>
-      <w:proofErr w:type="spellStart"/>
-      <w:r>
-        <w:rPr>
-          <w:rFonts w:ascii="Times New Roman" w:hAnsi="Times New Roman" w:cs="Times New Roman"/>
-          <w:sz w:val="24"/>
-          <w:szCs w:val="24"/>
-        </w:rPr>
-        <w:t>ússzunk</w:t>
-      </w:r>
-      <w:proofErr w:type="spellEnd"/>
-      <w:r>
-        <w:rPr>
-          <w:rFonts w:ascii="Times New Roman" w:hAnsi="Times New Roman" w:cs="Times New Roman"/>
-          <w:sz w:val="24"/>
-          <w:szCs w:val="24"/>
-        </w:rPr>
-        <w:t xml:space="preserve"> utána, nem érdemes kockáztatni az életünket pár ezer forintért.</w:t>
+        <w:t xml:space="preserve"> Ebben az esetben úszni, csónakkal és más vízi sporteszközzel csak a parttól számított 500 méteren belül szabad tartózkodni. A szélirány figyelemmel kísérése nagyon fontos. Például, ha valaki az északi parton fürdik, amikor elrendelik az elsőfokú viharjelzést, és déli szél van, nem kell annyira aggódni, nagyok lesznek a hullámok (bár ezekkel is érdemes vigyázni), de mindenképpen hamar partot érünk, ha azonban északi szél van, és az északi parton vagyunk, akkor nagy a veszélye annak, hogy elsodródunk. Ilyenkor kerülni kell a gumimatracos, gumicsónakos stb. eszközökkel való fürdőzést, és ha már elvitte a szél a fürdőeszközt, akkor se ússzunk utána, nem érdemes kockáztatni az életünket pár ezer forintért.</w:t>
       </w:r>
     </w:p>
     <w:p>
@@ -271,43 +233,7 @@
           <w:sz w:val="24"/>
           <w:szCs w:val="24"/>
         </w:rPr>
-        <w:t>4.§ (1) A Balatonon - keleti, középső és nyugati medencékre bontva -, a Velencei-tavon, a Tisza-tavon és a Fertő tavon minden év április elsejétől október harmincegyedikéig vihar-</w:t>
-      </w:r>
-      <w:proofErr w:type="spellStart"/>
-      <w:r>
-        <w:rPr>
-          <w:rFonts w:ascii="Times New Roman" w:hAnsi="Times New Roman" w:cs="Times New Roman"/>
-          <w:sz w:val="24"/>
-          <w:szCs w:val="24"/>
-        </w:rPr>
-        <w:t>előrejelző</w:t>
-      </w:r>
-      <w:proofErr w:type="spellEnd"/>
-      <w:r>
-        <w:rPr>
-          <w:rFonts w:ascii="Times New Roman" w:hAnsi="Times New Roman" w:cs="Times New Roman"/>
-          <w:sz w:val="24"/>
-          <w:szCs w:val="24"/>
-        </w:rPr>
-        <w:t xml:space="preserve"> és viharjelző szolgálat működik. A vihar-</w:t>
-      </w:r>
-      <w:proofErr w:type="spellStart"/>
-      <w:r>
-        <w:rPr>
-          <w:rFonts w:ascii="Times New Roman" w:hAnsi="Times New Roman" w:cs="Times New Roman"/>
-          <w:sz w:val="24"/>
-          <w:szCs w:val="24"/>
-        </w:rPr>
-        <w:t>előrejelző</w:t>
-      </w:r>
-      <w:proofErr w:type="spellEnd"/>
-      <w:r>
-        <w:rPr>
-          <w:rFonts w:ascii="Times New Roman" w:hAnsi="Times New Roman" w:cs="Times New Roman"/>
-          <w:sz w:val="24"/>
-          <w:szCs w:val="24"/>
-        </w:rPr>
-        <w:t xml:space="preserve"> rendszer technikai </w:t>
+        <w:t xml:space="preserve">4.§ (1) A Balatonon - keleti, középső és nyugati medencékre bontva -, a Velencei-tavon, a Tisza-tavon és a Fertő tavon minden év április elsejétől október harmincegyedikéig vihar-előrejelző és viharjelző szolgálat működik. A vihar-előrejelző rendszer technikai </w:t>
       </w:r>
       <w:r>
         <w:rPr>
@@ -334,25 +260,7 @@
           <w:sz w:val="24"/>
           <w:szCs w:val="24"/>
         </w:rPr>
-        <w:t xml:space="preserve">(2) Az I. fokú viharjelzés (figyelmeztetés az elővigyázatosság betartására) - percenként </w:t>
-      </w:r>
-      <w:proofErr w:type="spellStart"/>
-      <w:r>
-        <w:rPr>
-          <w:rFonts w:ascii="Times New Roman" w:hAnsi="Times New Roman" w:cs="Times New Roman"/>
-          <w:sz w:val="24"/>
-          <w:szCs w:val="24"/>
-        </w:rPr>
-        <w:t>negyvenötször</w:t>
-      </w:r>
-      <w:proofErr w:type="spellEnd"/>
-      <w:r>
-        <w:rPr>
-          <w:rFonts w:ascii="Times New Roman" w:hAnsi="Times New Roman" w:cs="Times New Roman"/>
-          <w:sz w:val="24"/>
-          <w:szCs w:val="24"/>
-        </w:rPr>
-        <w:t xml:space="preserve"> felvillanó sárga fényjelzés - esetén a parttól 500 méternél nagyobb távolságra tilos fürödni, kivéve az országos sportági szakszövetség versenynaptárban szereplő, hivatásos, amatőr vagy vegyes versenyrendszerében, kizárólag versenyengedéllyel rendelkező versenyzők részvételével rendezett úszóversenyen (bajnokságon) való részvételt, ha azt a vízirendészeti hatóság engedélyezte mint vízi rendezvényt.</w:t>
+        <w:t>(2) Az I. fokú viharjelzés (figyelmeztetés az elővigyázatosság betartására) - percenként negyvenötször felvillanó sárga fényjelzés - esetén a parttól 500 méternél nagyobb távolságra tilos fürödni, kivéve az országos sportági szakszövetség versenynaptárban szereplő, hivatásos, amatőr vagy vegyes versenyrendszerében, kizárólag versenyengedéllyel rendelkező versenyzők részvételével rendezett úszóversenyen (bajnokságon) való részvételt, ha azt a vízirendészeti hatóság engedélyezte mint vízi rendezvényt.</w:t>
       </w:r>
     </w:p>
     <w:p>
@@ -395,6 +303,553 @@
         <w:t>Meteorológiai adatok</w:t>
       </w:r>
     </w:p>
+    <w:tbl>
+      <w:tblPr>
+        <w:tblStyle w:val="Rcsostblzat"/>
+        <w:tblW w:w="9357" w:type="dxa"/>
+        <w:tblLayout w:type="fixed"/>
+        <w:tblLook w:val="04A0" w:firstRow="1" w:lastRow="0" w:firstColumn="1" w:lastColumn="0" w:noHBand="0" w:noVBand="1"/>
+      </w:tblPr>
+      <w:tblGrid>
+        <w:gridCol w:w="2552"/>
+        <w:gridCol w:w="2552"/>
+        <w:gridCol w:w="4253"/>
+      </w:tblGrid>
+      <w:tr>
+        <w:tc>
+          <w:tcPr>
+            <w:tcW w:w="2552" w:type="dxa"/>
+            <w:vMerge w:val="restart"/>
+            <w:vAlign w:val="center"/>
+          </w:tcPr>
+          <w:p>
+            <w:pPr>
+              <w:rPr>
+                <w:rFonts w:ascii="Times New Roman" w:hAnsi="Times New Roman" w:cs="Times New Roman"/>
+                <w:sz w:val="24"/>
+                <w:szCs w:val="24"/>
+              </w:rPr>
+            </w:pPr>
+            <w:r>
+              <w:rPr>
+                <w:rFonts w:ascii="Times New Roman" w:hAnsi="Times New Roman" w:cs="Times New Roman"/>
+                <w:sz w:val="24"/>
+                <w:szCs w:val="24"/>
+              </w:rPr>
+              <w:t>Fokozat</w:t>
+            </w:r>
+          </w:p>
+          <w:p>
+            <w:pPr>
+              <w:rPr>
+                <w:rFonts w:ascii="Times New Roman" w:hAnsi="Times New Roman" w:cs="Times New Roman"/>
+                <w:sz w:val="24"/>
+                <w:szCs w:val="24"/>
+              </w:rPr>
+            </w:pPr>
+          </w:p>
+        </w:tc>
+        <w:tc>
+          <w:tcPr>
+            <w:tcW w:w="2552" w:type="dxa"/>
+          </w:tcPr>
+          <w:p>
+            <w:pPr>
+              <w:rPr>
+                <w:rFonts w:ascii="Times New Roman" w:hAnsi="Times New Roman" w:cs="Times New Roman"/>
+                <w:sz w:val="24"/>
+                <w:szCs w:val="24"/>
+              </w:rPr>
+            </w:pPr>
+            <w:r>
+              <w:rPr>
+                <w:rFonts w:ascii="Times New Roman" w:hAnsi="Times New Roman" w:cs="Times New Roman"/>
+                <w:sz w:val="24"/>
+                <w:szCs w:val="24"/>
+              </w:rPr>
+              <w:t>Légmozgás</w:t>
+            </w:r>
+          </w:p>
+        </w:tc>
+        <w:tc>
+          <w:tcPr>
+            <w:tcW w:w="4253" w:type="dxa"/>
+          </w:tcPr>
+          <w:p>
+            <w:pPr>
+              <w:rPr>
+                <w:rFonts w:ascii="Times New Roman" w:hAnsi="Times New Roman" w:cs="Times New Roman"/>
+                <w:sz w:val="24"/>
+                <w:szCs w:val="24"/>
+              </w:rPr>
+            </w:pPr>
+            <w:r>
+              <w:rPr>
+                <w:rFonts w:ascii="Times New Roman" w:hAnsi="Times New Roman" w:cs="Times New Roman"/>
+                <w:sz w:val="24"/>
+                <w:szCs w:val="24"/>
+              </w:rPr>
+              <w:t>Vízfelület</w:t>
+            </w:r>
+          </w:p>
+        </w:tc>
+      </w:tr>
+      <w:tr>
+        <w:tc>
+          <w:tcPr>
+            <w:tcW w:w="2552" w:type="dxa"/>
+            <w:vMerge/>
+            <w:vAlign w:val="center"/>
+          </w:tcPr>
+          <w:p>
+            <w:pPr>
+              <w:rPr>
+                <w:rFonts w:ascii="Times New Roman" w:hAnsi="Times New Roman" w:cs="Times New Roman"/>
+                <w:sz w:val="24"/>
+                <w:szCs w:val="24"/>
+              </w:rPr>
+            </w:pPr>
+          </w:p>
+        </w:tc>
+        <w:tc>
+          <w:tcPr>
+            <w:tcW w:w="2552" w:type="dxa"/>
+          </w:tcPr>
+          <w:p>
+            <w:pPr>
+              <w:rPr>
+                <w:rFonts w:ascii="Times New Roman" w:hAnsi="Times New Roman" w:cs="Times New Roman"/>
+                <w:sz w:val="24"/>
+                <w:szCs w:val="24"/>
+              </w:rPr>
+            </w:pPr>
+            <w:r>
+              <w:rPr>
+                <w:rFonts w:ascii="Times New Roman" w:hAnsi="Times New Roman" w:cs="Times New Roman"/>
+                <w:sz w:val="24"/>
+                <w:szCs w:val="24"/>
+              </w:rPr>
+              <w:t>Gyenge légmozgás (0-15 km/ó)</w:t>
+            </w:r>
+          </w:p>
+        </w:tc>
+        <w:tc>
+          <w:tcPr>
+            <w:tcW w:w="4253" w:type="dxa"/>
+          </w:tcPr>
+          <w:p>
+            <w:pPr>
+              <w:rPr>
+                <w:rFonts w:ascii="Times New Roman" w:hAnsi="Times New Roman" w:cs="Times New Roman"/>
+                <w:sz w:val="24"/>
+                <w:szCs w:val="24"/>
+              </w:rPr>
+            </w:pPr>
+            <w:r>
+              <w:rPr>
+                <w:rFonts w:ascii="Times New Roman" w:hAnsi="Times New Roman" w:cs="Times New Roman"/>
+                <w:sz w:val="24"/>
+                <w:szCs w:val="24"/>
+              </w:rPr>
+              <w:t>A víz sima.</w:t>
+            </w:r>
+          </w:p>
+        </w:tc>
+      </w:tr>
+      <w:tr>
+        <w:tc>
+          <w:tcPr>
+            <w:tcW w:w="2552" w:type="dxa"/>
+            <w:vMerge w:val="restart"/>
+            <w:vAlign w:val="center"/>
+          </w:tcPr>
+          <w:p>
+            <w:pPr>
+              <w:rPr>
+                <w:rFonts w:ascii="Times New Roman" w:hAnsi="Times New Roman" w:cs="Times New Roman"/>
+                <w:sz w:val="24"/>
+                <w:szCs w:val="24"/>
+              </w:rPr>
+            </w:pPr>
+            <w:r>
+              <w:rPr>
+                <w:rFonts w:ascii="Times New Roman" w:hAnsi="Times New Roman" w:cs="Times New Roman"/>
+                <w:sz w:val="24"/>
+                <w:szCs w:val="24"/>
+              </w:rPr>
+              <w:t>Alapfok</w:t>
+            </w:r>
+          </w:p>
+        </w:tc>
+        <w:tc>
+          <w:tcPr>
+            <w:tcW w:w="2552" w:type="dxa"/>
+          </w:tcPr>
+          <w:p>
+            <w:pPr>
+              <w:rPr>
+                <w:rFonts w:ascii="Times New Roman" w:hAnsi="Times New Roman" w:cs="Times New Roman"/>
+                <w:sz w:val="24"/>
+                <w:szCs w:val="24"/>
+              </w:rPr>
+            </w:pPr>
+            <w:r>
+              <w:rPr>
+                <w:rFonts w:ascii="Times New Roman" w:hAnsi="Times New Roman" w:cs="Times New Roman"/>
+                <w:sz w:val="24"/>
+                <w:szCs w:val="24"/>
+              </w:rPr>
+              <w:t>Mérsékelt szél (15-25 km/ó)</w:t>
+            </w:r>
+          </w:p>
+        </w:tc>
+        <w:tc>
+          <w:tcPr>
+            <w:tcW w:w="4253" w:type="dxa"/>
+          </w:tcPr>
+          <w:p>
+            <w:pPr>
+              <w:rPr>
+                <w:rFonts w:ascii="Times New Roman" w:hAnsi="Times New Roman" w:cs="Times New Roman"/>
+                <w:sz w:val="24"/>
+                <w:szCs w:val="24"/>
+              </w:rPr>
+            </w:pPr>
+            <w:r>
+              <w:rPr>
+                <w:rFonts w:ascii="Times New Roman" w:hAnsi="Times New Roman" w:cs="Times New Roman"/>
+                <w:sz w:val="24"/>
+                <w:szCs w:val="24"/>
+              </w:rPr>
+              <w:t>Kisebb hullámzás.</w:t>
+            </w:r>
+          </w:p>
+        </w:tc>
+      </w:tr>
+      <w:tr>
+        <w:tc>
+          <w:tcPr>
+            <w:tcW w:w="2552" w:type="dxa"/>
+            <w:vMerge/>
+            <w:vAlign w:val="center"/>
+          </w:tcPr>
+          <w:p>
+            <w:pPr>
+              <w:rPr>
+                <w:rFonts w:ascii="Times New Roman" w:hAnsi="Times New Roman" w:cs="Times New Roman"/>
+                <w:sz w:val="24"/>
+                <w:szCs w:val="24"/>
+              </w:rPr>
+            </w:pPr>
+          </w:p>
+        </w:tc>
+        <w:tc>
+          <w:tcPr>
+            <w:tcW w:w="2552" w:type="dxa"/>
+          </w:tcPr>
+          <w:p>
+            <w:pPr>
+              <w:rPr>
+                <w:rFonts w:ascii="Times New Roman" w:hAnsi="Times New Roman" w:cs="Times New Roman"/>
+                <w:sz w:val="24"/>
+                <w:szCs w:val="24"/>
+              </w:rPr>
+            </w:pPr>
+            <w:r>
+              <w:rPr>
+                <w:rFonts w:ascii="Times New Roman" w:hAnsi="Times New Roman" w:cs="Times New Roman"/>
+                <w:sz w:val="24"/>
+                <w:szCs w:val="24"/>
+              </w:rPr>
+              <w:t>Élénk szél (25-40 km/ó)</w:t>
+            </w:r>
+          </w:p>
+        </w:tc>
+        <w:tc>
+          <w:tcPr>
+            <w:tcW w:w="4253" w:type="dxa"/>
+          </w:tcPr>
+          <w:p>
+            <w:pPr>
+              <w:rPr>
+                <w:rFonts w:ascii="Times New Roman" w:hAnsi="Times New Roman" w:cs="Times New Roman"/>
+                <w:sz w:val="24"/>
+                <w:szCs w:val="24"/>
+              </w:rPr>
+            </w:pPr>
+            <w:r>
+              <w:rPr>
+                <w:rFonts w:ascii="Times New Roman" w:hAnsi="Times New Roman" w:cs="Times New Roman"/>
+                <w:sz w:val="24"/>
+                <w:szCs w:val="24"/>
+              </w:rPr>
+              <w:t>Kisebb hullámzás.</w:t>
+            </w:r>
+          </w:p>
+        </w:tc>
+      </w:tr>
+      <w:tr>
+        <w:tc>
+          <w:tcPr>
+            <w:tcW w:w="2552" w:type="dxa"/>
+            <w:vAlign w:val="center"/>
+          </w:tcPr>
+          <w:p>
+            <w:pPr>
+              <w:rPr>
+                <w:rFonts w:ascii="Times New Roman" w:hAnsi="Times New Roman" w:cs="Times New Roman"/>
+                <w:sz w:val="24"/>
+                <w:szCs w:val="24"/>
+              </w:rPr>
+            </w:pPr>
+            <w:r>
+              <w:rPr>
+                <w:rFonts w:ascii="Times New Roman" w:hAnsi="Times New Roman" w:cs="Times New Roman"/>
+                <w:sz w:val="24"/>
+                <w:szCs w:val="24"/>
+              </w:rPr>
+              <w:t>Elsőfokú viharjelzés Percenként 45 villanás</w:t>
+            </w:r>
+          </w:p>
+        </w:tc>
+        <w:tc>
+          <w:tcPr>
+            <w:tcW w:w="2552" w:type="dxa"/>
+          </w:tcPr>
+          <w:p>
+            <w:pPr>
+              <w:rPr>
+                <w:rFonts w:ascii="Times New Roman" w:hAnsi="Times New Roman" w:cs="Times New Roman"/>
+                <w:sz w:val="24"/>
+                <w:szCs w:val="24"/>
+              </w:rPr>
+            </w:pPr>
+            <w:r>
+              <w:rPr>
+                <w:rFonts w:ascii="Times New Roman" w:hAnsi="Times New Roman" w:cs="Times New Roman"/>
+                <w:sz w:val="24"/>
+                <w:szCs w:val="24"/>
+              </w:rPr>
+              <w:t>Erős szél (40-60 km/ó)</w:t>
+            </w:r>
+          </w:p>
+        </w:tc>
+        <w:tc>
+          <w:tcPr>
+            <w:tcW w:w="4253" w:type="dxa"/>
+          </w:tcPr>
+          <w:p>
+            <w:pPr>
+              <w:rPr>
+                <w:rFonts w:ascii="Times New Roman" w:hAnsi="Times New Roman" w:cs="Times New Roman"/>
+                <w:sz w:val="24"/>
+                <w:szCs w:val="24"/>
+              </w:rPr>
+            </w:pPr>
+            <w:r>
+              <w:rPr>
+                <w:rFonts w:ascii="Times New Roman" w:hAnsi="Times New Roman" w:cs="Times New Roman"/>
+                <w:sz w:val="24"/>
+                <w:szCs w:val="24"/>
+              </w:rPr>
+              <w:t>Nagyobb hullámok jelennek meg, csónakok csak partközelben lehetnek.</w:t>
+            </w:r>
+          </w:p>
+        </w:tc>
+      </w:tr>
+      <w:tr>
+        <w:tc>
+          <w:tcPr>
+            <w:tcW w:w="2552" w:type="dxa"/>
+            <w:vMerge w:val="restart"/>
+            <w:vAlign w:val="center"/>
+          </w:tcPr>
+          <w:p>
+            <w:pPr>
+              <w:rPr>
+                <w:rFonts w:ascii="Times New Roman" w:hAnsi="Times New Roman" w:cs="Times New Roman"/>
+                <w:sz w:val="24"/>
+                <w:szCs w:val="24"/>
+              </w:rPr>
+            </w:pPr>
+            <w:r>
+              <w:rPr>
+                <w:rFonts w:ascii="Times New Roman" w:hAnsi="Times New Roman" w:cs="Times New Roman"/>
+                <w:sz w:val="24"/>
+                <w:szCs w:val="24"/>
+              </w:rPr>
+              <w:t>Másodfokú viharjelzés Percenként 90 villanás</w:t>
+            </w:r>
+          </w:p>
+        </w:tc>
+        <w:tc>
+          <w:tcPr>
+            <w:tcW w:w="2552" w:type="dxa"/>
+          </w:tcPr>
+          <w:p>
+            <w:pPr>
+              <w:rPr>
+                <w:rFonts w:ascii="Times New Roman" w:hAnsi="Times New Roman" w:cs="Times New Roman"/>
+                <w:sz w:val="24"/>
+                <w:szCs w:val="24"/>
+              </w:rPr>
+            </w:pPr>
+            <w:r>
+              <w:rPr>
+                <w:rFonts w:ascii="Times New Roman" w:hAnsi="Times New Roman" w:cs="Times New Roman"/>
+                <w:sz w:val="24"/>
+                <w:szCs w:val="24"/>
+              </w:rPr>
+              <w:t>Viharos szél (60-80 km/ó)</w:t>
+            </w:r>
+          </w:p>
+        </w:tc>
+        <w:tc>
+          <w:tcPr>
+            <w:tcW w:w="4253" w:type="dxa"/>
+          </w:tcPr>
+          <w:p>
+            <w:pPr>
+              <w:rPr>
+                <w:rFonts w:ascii="Times New Roman" w:hAnsi="Times New Roman" w:cs="Times New Roman"/>
+                <w:sz w:val="24"/>
+                <w:szCs w:val="24"/>
+              </w:rPr>
+            </w:pPr>
+            <w:r>
+              <w:rPr>
+                <w:rFonts w:ascii="Times New Roman" w:hAnsi="Times New Roman" w:cs="Times New Roman"/>
+                <w:sz w:val="24"/>
+                <w:szCs w:val="24"/>
+              </w:rPr>
+              <w:t>Nagy, tarajos hullámok jelennek meg. Csónakkal nem lehet a vízre menni, nagy vitorlások is csak a megfelelő intézkedések mellett.</w:t>
+            </w:r>
+          </w:p>
+        </w:tc>
+      </w:tr>
+      <w:tr>
+        <w:tc>
+          <w:tcPr>
+            <w:tcW w:w="2552" w:type="dxa"/>
+            <w:vMerge/>
+          </w:tcPr>
+          <w:p>
+            <w:pPr>
+              <w:rPr>
+                <w:rFonts w:ascii="Times New Roman" w:hAnsi="Times New Roman" w:cs="Times New Roman"/>
+                <w:sz w:val="24"/>
+                <w:szCs w:val="24"/>
+              </w:rPr>
+            </w:pPr>
+          </w:p>
+        </w:tc>
+        <w:tc>
+          <w:tcPr>
+            <w:tcW w:w="2552" w:type="dxa"/>
+          </w:tcPr>
+          <w:p>
+            <w:pPr>
+              <w:rPr>
+                <w:rFonts w:ascii="Times New Roman" w:hAnsi="Times New Roman" w:cs="Times New Roman"/>
+                <w:sz w:val="24"/>
+                <w:szCs w:val="24"/>
+              </w:rPr>
+            </w:pPr>
+            <w:r>
+              <w:rPr>
+                <w:rFonts w:ascii="Times New Roman" w:hAnsi="Times New Roman" w:cs="Times New Roman"/>
+                <w:sz w:val="24"/>
+                <w:szCs w:val="24"/>
+              </w:rPr>
+              <w:t>Erős vihar (80-100 km/ó)</w:t>
+            </w:r>
+          </w:p>
+        </w:tc>
+        <w:tc>
+          <w:tcPr>
+            <w:tcW w:w="4253" w:type="dxa"/>
+          </w:tcPr>
+          <w:p>
+            <w:pPr>
+              <w:rPr>
+                <w:rFonts w:ascii="Times New Roman" w:hAnsi="Times New Roman" w:cs="Times New Roman"/>
+                <w:sz w:val="24"/>
+                <w:szCs w:val="24"/>
+              </w:rPr>
+            </w:pPr>
+            <w:r>
+              <w:rPr>
+                <w:rFonts w:ascii="Times New Roman" w:hAnsi="Times New Roman" w:cs="Times New Roman"/>
+                <w:sz w:val="24"/>
+                <w:szCs w:val="24"/>
+              </w:rPr>
+              <w:t>Hatalmas hullámok láthatóak, a hullámok tetejéről „elporzik” a víz. A motoros hajóknak is partra kell térniük.</w:t>
+            </w:r>
+          </w:p>
+        </w:tc>
+      </w:tr>
+      <w:tr>
+        <w:tc>
+          <w:tcPr>
+            <w:tcW w:w="2552" w:type="dxa"/>
+            <w:vMerge/>
+          </w:tcPr>
+          <w:p>
+            <w:pPr>
+              <w:rPr>
+                <w:rFonts w:ascii="Times New Roman" w:hAnsi="Times New Roman" w:cs="Times New Roman"/>
+                <w:sz w:val="24"/>
+                <w:szCs w:val="24"/>
+              </w:rPr>
+            </w:pPr>
+          </w:p>
+        </w:tc>
+        <w:tc>
+          <w:tcPr>
+            <w:tcW w:w="2552" w:type="dxa"/>
+          </w:tcPr>
+          <w:p>
+            <w:pPr>
+              <w:rPr>
+                <w:rFonts w:ascii="Times New Roman" w:hAnsi="Times New Roman" w:cs="Times New Roman"/>
+                <w:sz w:val="24"/>
+                <w:szCs w:val="24"/>
+              </w:rPr>
+            </w:pPr>
+            <w:r>
+              <w:rPr>
+                <w:rFonts w:ascii="Times New Roman" w:hAnsi="Times New Roman" w:cs="Times New Roman"/>
+                <w:sz w:val="24"/>
+                <w:szCs w:val="24"/>
+              </w:rPr>
+              <w:t>Orkán (100 km/ó fölött)</w:t>
+            </w:r>
+          </w:p>
+        </w:tc>
+        <w:tc>
+          <w:tcPr>
+            <w:tcW w:w="4253" w:type="dxa"/>
+          </w:tcPr>
+          <w:p>
+            <w:pPr>
+              <w:rPr>
+                <w:rFonts w:ascii="Times New Roman" w:hAnsi="Times New Roman" w:cs="Times New Roman"/>
+                <w:sz w:val="24"/>
+                <w:szCs w:val="24"/>
+              </w:rPr>
+            </w:pPr>
+            <w:r>
+              <w:rPr>
+                <w:rFonts w:ascii="Times New Roman" w:hAnsi="Times New Roman" w:cs="Times New Roman"/>
+                <w:sz w:val="24"/>
+                <w:szCs w:val="24"/>
+              </w:rPr>
+              <w:t>Porzó víz, vízfüggöny alakulhat ki. A víz fölött a látástávolság 0 méter. Csak speciális mentőhajók mehetnek a vízre.</w:t>
+            </w:r>
+          </w:p>
+        </w:tc>
+      </w:tr>
+    </w:tbl>
     <w:p>
       <w:pPr>
         <w:spacing w:after="0" w:line="240" w:lineRule="auto"/>
@@ -404,270 +859,6 @@
           <w:szCs w:val="24"/>
         </w:rPr>
       </w:pPr>
-      <w:r>
-        <w:rPr>
-          <w:rFonts w:ascii="Times New Roman" w:hAnsi="Times New Roman" w:cs="Times New Roman"/>
-          <w:sz w:val="24"/>
-          <w:szCs w:val="24"/>
-        </w:rPr>
-        <w:t>Fokozat</w:t>
-      </w:r>
-      <w:r>
-        <w:rPr>
-          <w:rFonts w:ascii="Times New Roman" w:hAnsi="Times New Roman" w:cs="Times New Roman"/>
-          <w:sz w:val="24"/>
-          <w:szCs w:val="24"/>
-        </w:rPr>
-        <w:tab/>
-        <w:t>Légmozgás</w:t>
-      </w:r>
-      <w:r>
-        <w:rPr>
-          <w:rFonts w:ascii="Times New Roman" w:hAnsi="Times New Roman" w:cs="Times New Roman"/>
-          <w:sz w:val="24"/>
-          <w:szCs w:val="24"/>
-        </w:rPr>
-        <w:tab/>
-        <w:t>Vízfelület</w:t>
-      </w:r>
-    </w:p>
-    <w:p>
-      <w:pPr>
-        <w:spacing w:after="0" w:line="240" w:lineRule="auto"/>
-        <w:rPr>
-          <w:rFonts w:ascii="Times New Roman" w:hAnsi="Times New Roman" w:cs="Times New Roman"/>
-          <w:sz w:val="24"/>
-          <w:szCs w:val="24"/>
-        </w:rPr>
-      </w:pPr>
-      <w:r>
-        <w:rPr>
-          <w:rFonts w:ascii="Times New Roman" w:hAnsi="Times New Roman" w:cs="Times New Roman"/>
-          <w:sz w:val="24"/>
-          <w:szCs w:val="24"/>
-        </w:rPr>
-        <w:t>Alapfok</w:t>
-      </w:r>
-      <w:r>
-        <w:rPr>
-          <w:rFonts w:ascii="Times New Roman" w:hAnsi="Times New Roman" w:cs="Times New Roman"/>
-          <w:sz w:val="24"/>
-          <w:szCs w:val="24"/>
-        </w:rPr>
-        <w:tab/>
-        <w:t>Gyenge légmozgás (0-15 km/ó)</w:t>
-      </w:r>
-      <w:r>
-        <w:rPr>
-          <w:rFonts w:ascii="Times New Roman" w:hAnsi="Times New Roman" w:cs="Times New Roman"/>
-          <w:sz w:val="24"/>
-          <w:szCs w:val="24"/>
-        </w:rPr>
-        <w:tab/>
-        <w:t>A víz sima.</w:t>
-      </w:r>
-    </w:p>
-    <w:p>
-      <w:pPr>
-        <w:spacing w:after="0" w:line="240" w:lineRule="auto"/>
-        <w:rPr>
-          <w:rFonts w:ascii="Times New Roman" w:hAnsi="Times New Roman" w:cs="Times New Roman"/>
-          <w:sz w:val="24"/>
-          <w:szCs w:val="24"/>
-        </w:rPr>
-      </w:pPr>
-      <w:r>
-        <w:rPr>
-          <w:rFonts w:ascii="Times New Roman" w:hAnsi="Times New Roman" w:cs="Times New Roman"/>
-          <w:sz w:val="24"/>
-          <w:szCs w:val="24"/>
-        </w:rPr>
-        <w:tab/>
-        <w:t>Mérsékelt szél (15-25 km/ó)</w:t>
-      </w:r>
-      <w:r>
-        <w:rPr>
-          <w:rFonts w:ascii="Times New Roman" w:hAnsi="Times New Roman" w:cs="Times New Roman"/>
-          <w:sz w:val="24"/>
-          <w:szCs w:val="24"/>
-        </w:rPr>
-        <w:tab/>
-        <w:t>Kisebb hullámzás.</w:t>
-      </w:r>
-    </w:p>
-    <w:p>
-      <w:pPr>
-        <w:spacing w:after="0" w:line="240" w:lineRule="auto"/>
-        <w:rPr>
-          <w:rFonts w:ascii="Times New Roman" w:hAnsi="Times New Roman" w:cs="Times New Roman"/>
-          <w:sz w:val="24"/>
-          <w:szCs w:val="24"/>
-        </w:rPr>
-      </w:pPr>
-      <w:r>
-        <w:rPr>
-          <w:rFonts w:ascii="Times New Roman" w:hAnsi="Times New Roman" w:cs="Times New Roman"/>
-          <w:sz w:val="24"/>
-          <w:szCs w:val="24"/>
-        </w:rPr>
-        <w:tab/>
-        <w:t>Élénk szél (25-40 km/ó)</w:t>
-      </w:r>
-      <w:r>
-        <w:rPr>
-          <w:rFonts w:ascii="Times New Roman" w:hAnsi="Times New Roman" w:cs="Times New Roman"/>
-          <w:sz w:val="24"/>
-          <w:szCs w:val="24"/>
-        </w:rPr>
-        <w:tab/>
-        <w:t>Kisebb hullámzás.</w:t>
-      </w:r>
-    </w:p>
-    <w:p>
-      <w:pPr>
-        <w:spacing w:after="0" w:line="240" w:lineRule="auto"/>
-        <w:rPr>
-          <w:rFonts w:ascii="Times New Roman" w:hAnsi="Times New Roman" w:cs="Times New Roman"/>
-          <w:sz w:val="24"/>
-          <w:szCs w:val="24"/>
-        </w:rPr>
-      </w:pPr>
-      <w:r>
-        <w:rPr>
-          <w:rFonts w:ascii="Times New Roman" w:hAnsi="Times New Roman" w:cs="Times New Roman"/>
-          <w:sz w:val="24"/>
-          <w:szCs w:val="24"/>
-        </w:rPr>
-        <w:t>Elsőfokú viharjelzés Percenként 45 villanás</w:t>
-      </w:r>
-      <w:r>
-        <w:rPr>
-          <w:rFonts w:ascii="Times New Roman" w:hAnsi="Times New Roman" w:cs="Times New Roman"/>
-          <w:sz w:val="24"/>
-          <w:szCs w:val="24"/>
-        </w:rPr>
-        <w:tab/>
-        <w:t>Erős szél (40-60 km/ó)</w:t>
-      </w:r>
-      <w:r>
-        <w:rPr>
-          <w:rFonts w:ascii="Times New Roman" w:hAnsi="Times New Roman" w:cs="Times New Roman"/>
-          <w:sz w:val="24"/>
-          <w:szCs w:val="24"/>
-        </w:rPr>
-        <w:tab/>
-        <w:t>Nagyobb hullámok jelennek meg, csónakok csak partközelben lehetnek.</w:t>
-      </w:r>
-    </w:p>
-    <w:p>
-      <w:pPr>
-        <w:spacing w:after="0" w:line="240" w:lineRule="auto"/>
-        <w:rPr>
-          <w:rFonts w:ascii="Times New Roman" w:hAnsi="Times New Roman" w:cs="Times New Roman"/>
-          <w:sz w:val="24"/>
-          <w:szCs w:val="24"/>
-        </w:rPr>
-      </w:pPr>
-      <w:r>
-        <w:rPr>
-          <w:rFonts w:ascii="Times New Roman" w:hAnsi="Times New Roman" w:cs="Times New Roman"/>
-          <w:sz w:val="24"/>
-          <w:szCs w:val="24"/>
-        </w:rPr>
-        <w:t>Másodfokú viharjelzés Percenként 90 villanás</w:t>
-      </w:r>
-      <w:r>
-        <w:rPr>
-          <w:rFonts w:ascii="Times New Roman" w:hAnsi="Times New Roman" w:cs="Times New Roman"/>
-          <w:sz w:val="24"/>
-          <w:szCs w:val="24"/>
-        </w:rPr>
-        <w:tab/>
-        <w:t>Viharos szél (60-80 km/ó)</w:t>
-      </w:r>
-      <w:r>
-        <w:rPr>
-          <w:rFonts w:ascii="Times New Roman" w:hAnsi="Times New Roman" w:cs="Times New Roman"/>
-          <w:sz w:val="24"/>
-          <w:szCs w:val="24"/>
-        </w:rPr>
-        <w:tab/>
-        <w:t>Nagy, tarajos hullámok jelennek meg. Csónakkal nem lehet a vízre menni, nagy vitorlások is csak a megfelelő intézkedések mellett.</w:t>
-      </w:r>
-    </w:p>
-    <w:p>
-      <w:pPr>
-        <w:spacing w:after="0" w:line="240" w:lineRule="auto"/>
-        <w:rPr>
-          <w:rFonts w:ascii="Times New Roman" w:hAnsi="Times New Roman" w:cs="Times New Roman"/>
-          <w:sz w:val="24"/>
-          <w:szCs w:val="24"/>
-        </w:rPr>
-      </w:pPr>
-      <w:r>
-        <w:rPr>
-          <w:rFonts w:ascii="Times New Roman" w:hAnsi="Times New Roman" w:cs="Times New Roman"/>
-          <w:sz w:val="24"/>
-          <w:szCs w:val="24"/>
-        </w:rPr>
-        <w:tab/>
-        <w:t>Erős vihar (80-100 km/ó)</w:t>
-      </w:r>
-      <w:r>
-        <w:rPr>
-          <w:rFonts w:ascii="Times New Roman" w:hAnsi="Times New Roman" w:cs="Times New Roman"/>
-          <w:sz w:val="24"/>
-          <w:szCs w:val="24"/>
-        </w:rPr>
-        <w:tab/>
-        <w:t xml:space="preserve">Hatalmas hullámok láthatóak, a hullámok </w:t>
-      </w:r>
-      <w:proofErr w:type="spellStart"/>
-      <w:r>
-        <w:rPr>
-          <w:rFonts w:ascii="Times New Roman" w:hAnsi="Times New Roman" w:cs="Times New Roman"/>
-          <w:sz w:val="24"/>
-          <w:szCs w:val="24"/>
-        </w:rPr>
-        <w:t>tetejéről</w:t>
-      </w:r>
-      <w:proofErr w:type="spellEnd"/>
-      <w:r>
-        <w:rPr>
-          <w:rFonts w:ascii="Times New Roman" w:hAnsi="Times New Roman" w:cs="Times New Roman"/>
-          <w:sz w:val="24"/>
-          <w:szCs w:val="24"/>
-        </w:rPr>
-        <w:t xml:space="preserve"> „elporzik” a víz. A motoros hajóknak is partra kell térniük.</w:t>
-      </w:r>
-    </w:p>
-    <w:p>
-      <w:pPr>
-        <w:spacing w:after="0" w:line="240" w:lineRule="auto"/>
-        <w:rPr>
-          <w:rFonts w:ascii="Times New Roman" w:hAnsi="Times New Roman" w:cs="Times New Roman"/>
-          <w:sz w:val="24"/>
-          <w:szCs w:val="24"/>
-        </w:rPr>
-      </w:pPr>
-      <w:r>
-        <w:rPr>
-          <w:rFonts w:ascii="Times New Roman" w:hAnsi="Times New Roman" w:cs="Times New Roman"/>
-          <w:sz w:val="24"/>
-          <w:szCs w:val="24"/>
-        </w:rPr>
-        <w:tab/>
-        <w:t>Orkán (100 km/ó fölött)</w:t>
-      </w:r>
-      <w:r>
-        <w:rPr>
-          <w:rFonts w:ascii="Times New Roman" w:hAnsi="Times New Roman" w:cs="Times New Roman"/>
-          <w:sz w:val="24"/>
-          <w:szCs w:val="24"/>
-        </w:rPr>
-        <w:tab/>
-        <w:t>Porzó víz, vízfüggöny alakulhat ki. A víz fölött a látástávolság 0 méter. Csak speciális mentőhajók mehetnek a vízre.</w:t>
-      </w:r>
     </w:p>
     <w:sectPr>
       <w:pgSz w:w="11906" w:h="16838"/>
@@ -802,6 +993,7 @@
     <w:lsdException w:name="HTML Sample" w:semiHidden="1" w:unhideWhenUsed="1"/>
     <w:lsdException w:name="HTML Typewriter" w:semiHidden="1" w:unhideWhenUsed="1"/>
     <w:lsdException w:name="HTML Variable" w:semiHidden="1" w:unhideWhenUsed="1"/>
+    <w:lsdException w:name="Normal Table" w:semiHidden="1" w:unhideWhenUsed="1"/>
     <w:lsdException w:name="annotation subject" w:semiHidden="1" w:unhideWhenUsed="1"/>
     <w:lsdException w:name="No List" w:semiHidden="1" w:unhideWhenUsed="1"/>
     <w:lsdException w:name="Outline List 1" w:semiHidden="1" w:unhideWhenUsed="1"/>
@@ -848,8 +1040,10 @@
     <w:lsdException w:name="Table Subtle 2" w:semiHidden="1" w:unhideWhenUsed="1"/>
     <w:lsdException w:name="Table Web 1" w:semiHidden="1" w:unhideWhenUsed="1"/>
     <w:lsdException w:name="Table Web 2" w:semiHidden="1" w:unhideWhenUsed="1"/>
+    <w:lsdException w:name="Table Web 3" w:semiHidden="1" w:unhideWhenUsed="1"/>
     <w:lsdException w:name="Balloon Text" w:semiHidden="1" w:unhideWhenUsed="1"/>
     <w:lsdException w:name="Table Grid" w:uiPriority="39"/>
+    <w:lsdException w:name="Table Theme" w:semiHidden="1" w:unhideWhenUsed="1"/>
     <w:lsdException w:name="Placeholder Text" w:semiHidden="1"/>
     <w:lsdException w:name="No Spacing" w:uiPriority="1" w:qFormat="1"/>
     <w:lsdException w:name="Light Shading" w:uiPriority="60"/>
@@ -1101,6 +1295,25 @@
     <w:uiPriority w:val="99"/>
     <w:semiHidden/>
     <w:unhideWhenUsed/>
+  </w:style>
+  <w:style w:type="table" w:styleId="Rcsostblzat">
+    <w:name w:val="Table Grid"/>
+    <w:basedOn w:val="Normltblzat"/>
+    <w:uiPriority w:val="39"/>
+    <w:rsid w:val="00AA5438"/>
+    <w:pPr>
+      <w:spacing w:after="0" w:line="240" w:lineRule="auto"/>
+    </w:pPr>
+    <w:tblPr>
+      <w:tblBorders>
+        <w:top w:val="single" w:sz="4" w:space="0" w:color="auto"/>
+        <w:left w:val="single" w:sz="4" w:space="0" w:color="auto"/>
+        <w:bottom w:val="single" w:sz="4" w:space="0" w:color="auto"/>
+        <w:right w:val="single" w:sz="4" w:space="0" w:color="auto"/>
+        <w:insideH w:val="single" w:sz="4" w:space="0" w:color="auto"/>
+        <w:insideV w:val="single" w:sz="4" w:space="0" w:color="auto"/>
+      </w:tblBorders>
+    </w:tblPr>
   </w:style>
 </w:styles>
 </file>

</xml_diff>